<commit_message>
Member left & Notice
</commit_message>
<xml_diff>
--- a/Wang Zhaohui.docx
+++ b/Wang Zhaohui.docx
@@ -27,8 +27,7 @@
     </w:p>
     <w:tbl>
       <w:tblPr>
-        <w:tblW w:w="5085" w:type="pct"/>
-        <w:tblInd w:w="-142" w:type="dxa"/>
+        <w:tblW w:w="4999" w:type="pct"/>
         <w:shd w:val="clear" w:color="auto" w:fill="FFFFFF"/>
         <w:tblCellMar>
           <w:left w:w="0" w:type="dxa"/>
@@ -37,15 +36,15 @@
         <w:tblLook w:val="04A0"/>
       </w:tblPr>
       <w:tblGrid>
-        <w:gridCol w:w="1972"/>
-        <w:gridCol w:w="2706"/>
+        <w:gridCol w:w="1701"/>
+        <w:gridCol w:w="2835"/>
         <w:gridCol w:w="1843"/>
-        <w:gridCol w:w="1926"/>
+        <w:gridCol w:w="1925"/>
       </w:tblGrid>
       <w:tr>
         <w:tc>
           <w:tcPr>
-            <w:tcW w:w="1167" w:type="pct"/>
+            <w:tcW w:w="1024" w:type="pct"/>
             <w:shd w:val="clear" w:color="auto" w:fill="FFFFFF"/>
             <w:vAlign w:val="center"/>
             <w:hideMark/>
@@ -76,7 +75,7 @@
         </w:tc>
         <w:tc>
           <w:tcPr>
-            <w:tcW w:w="1602" w:type="pct"/>
+            <w:tcW w:w="1707" w:type="pct"/>
             <w:shd w:val="clear" w:color="auto" w:fill="FFFFFF"/>
             <w:vAlign w:val="center"/>
             <w:hideMark/>
@@ -107,7 +106,7 @@
         </w:tc>
         <w:tc>
           <w:tcPr>
-            <w:tcW w:w="1091" w:type="pct"/>
+            <w:tcW w:w="1110" w:type="pct"/>
             <w:shd w:val="clear" w:color="auto" w:fill="FFFFFF"/>
             <w:vAlign w:val="center"/>
             <w:hideMark/>
@@ -138,7 +137,7 @@
         </w:tc>
         <w:tc>
           <w:tcPr>
-            <w:tcW w:w="1140" w:type="pct"/>
+            <w:tcW w:w="1159" w:type="pct"/>
             <w:shd w:val="clear" w:color="auto" w:fill="FFFFFF"/>
             <w:vAlign w:val="center"/>
             <w:hideMark/>
@@ -171,7 +170,7 @@
       <w:tr>
         <w:tc>
           <w:tcPr>
-            <w:tcW w:w="1167" w:type="pct"/>
+            <w:tcW w:w="1024" w:type="pct"/>
             <w:shd w:val="clear" w:color="auto" w:fill="FFFFFF"/>
             <w:vAlign w:val="center"/>
             <w:hideMark/>
@@ -202,7 +201,7 @@
         </w:tc>
         <w:tc>
           <w:tcPr>
-            <w:tcW w:w="1602" w:type="pct"/>
+            <w:tcW w:w="1707" w:type="pct"/>
             <w:shd w:val="clear" w:color="auto" w:fill="FFFFFF"/>
             <w:vAlign w:val="center"/>
             <w:hideMark/>
@@ -233,7 +232,7 @@
         </w:tc>
         <w:tc>
           <w:tcPr>
-            <w:tcW w:w="1091" w:type="pct"/>
+            <w:tcW w:w="1110" w:type="pct"/>
             <w:shd w:val="clear" w:color="auto" w:fill="FFFFFF"/>
             <w:vAlign w:val="center"/>
             <w:hideMark/>
@@ -264,7 +263,7 @@
         </w:tc>
         <w:tc>
           <w:tcPr>
-            <w:tcW w:w="1140" w:type="pct"/>
+            <w:tcW w:w="1159" w:type="pct"/>
             <w:shd w:val="clear" w:color="auto" w:fill="FFFFFF"/>
             <w:vAlign w:val="center"/>
             <w:hideMark/>
@@ -297,7 +296,7 @@
       <w:tr>
         <w:tc>
           <w:tcPr>
-            <w:tcW w:w="1167" w:type="pct"/>
+            <w:tcW w:w="1024" w:type="pct"/>
             <w:shd w:val="clear" w:color="auto" w:fill="FFFFFF"/>
             <w:vAlign w:val="center"/>
             <w:hideMark/>
@@ -328,7 +327,7 @@
         </w:tc>
         <w:tc>
           <w:tcPr>
-            <w:tcW w:w="1602" w:type="pct"/>
+            <w:tcW w:w="1707" w:type="pct"/>
             <w:shd w:val="clear" w:color="auto" w:fill="FFFFFF"/>
             <w:vAlign w:val="center"/>
             <w:hideMark/>
@@ -359,7 +358,7 @@
         </w:tc>
         <w:tc>
           <w:tcPr>
-            <w:tcW w:w="1091" w:type="pct"/>
+            <w:tcW w:w="1110" w:type="pct"/>
             <w:shd w:val="clear" w:color="auto" w:fill="FFFFFF"/>
             <w:vAlign w:val="center"/>
             <w:hideMark/>
@@ -390,7 +389,7 @@
         </w:tc>
         <w:tc>
           <w:tcPr>
-            <w:tcW w:w="1140" w:type="pct"/>
+            <w:tcW w:w="1159" w:type="pct"/>
             <w:shd w:val="clear" w:color="auto" w:fill="FFFFFF"/>
             <w:vAlign w:val="center"/>
             <w:hideMark/>
@@ -423,7 +422,7 @@
       <w:tr>
         <w:tc>
           <w:tcPr>
-            <w:tcW w:w="1167" w:type="pct"/>
+            <w:tcW w:w="1024" w:type="pct"/>
             <w:shd w:val="clear" w:color="auto" w:fill="FFFFFF"/>
             <w:vAlign w:val="center"/>
             <w:hideMark/>
@@ -454,7 +453,7 @@
         </w:tc>
         <w:tc>
           <w:tcPr>
-            <w:tcW w:w="1602" w:type="pct"/>
+            <w:tcW w:w="1707" w:type="pct"/>
             <w:shd w:val="clear" w:color="auto" w:fill="FFFFFF"/>
             <w:vAlign w:val="center"/>
             <w:hideMark/>
@@ -485,7 +484,7 @@
         </w:tc>
         <w:tc>
           <w:tcPr>
-            <w:tcW w:w="1091" w:type="pct"/>
+            <w:tcW w:w="1110" w:type="pct"/>
             <w:shd w:val="clear" w:color="auto" w:fill="FFFFFF"/>
             <w:vAlign w:val="center"/>
             <w:hideMark/>
@@ -516,7 +515,7 @@
         </w:tc>
         <w:tc>
           <w:tcPr>
-            <w:tcW w:w="1140" w:type="pct"/>
+            <w:tcW w:w="1159" w:type="pct"/>
             <w:shd w:val="clear" w:color="auto" w:fill="FFFFFF"/>
             <w:vAlign w:val="center"/>
             <w:hideMark/>
@@ -548,7 +547,7 @@
       <w:tr>
         <w:tc>
           <w:tcPr>
-            <w:tcW w:w="1167" w:type="pct"/>
+            <w:tcW w:w="1024" w:type="pct"/>
             <w:shd w:val="clear" w:color="auto" w:fill="FFFFFF"/>
             <w:vAlign w:val="center"/>
             <w:hideMark/>
@@ -579,7 +578,7 @@
         </w:tc>
         <w:tc>
           <w:tcPr>
-            <w:tcW w:w="1602" w:type="pct"/>
+            <w:tcW w:w="1707" w:type="pct"/>
             <w:shd w:val="clear" w:color="auto" w:fill="FFFFFF"/>
             <w:vAlign w:val="center"/>
             <w:hideMark/>
@@ -610,7 +609,7 @@
         </w:tc>
         <w:tc>
           <w:tcPr>
-            <w:tcW w:w="1091" w:type="pct"/>
+            <w:tcW w:w="1110" w:type="pct"/>
             <w:shd w:val="clear" w:color="auto" w:fill="FFFFFF"/>
             <w:vAlign w:val="center"/>
             <w:hideMark/>
@@ -641,7 +640,7 @@
         </w:tc>
         <w:tc>
           <w:tcPr>
-            <w:tcW w:w="1140" w:type="pct"/>
+            <w:tcW w:w="1159" w:type="pct"/>
             <w:shd w:val="clear" w:color="auto" w:fill="FFFFFF"/>
             <w:vAlign w:val="center"/>
             <w:hideMark/>
@@ -1080,7 +1079,6 @@
     <w:p>
       <w:pPr>
         <w:rPr>
-          <w:rFonts w:hint="eastAsia"/>
           <w:sz w:val="18"/>
           <w:szCs w:val="18"/>
         </w:rPr>
@@ -1101,7 +1099,7 @@
           <w:sz w:val="24"/>
           <w:szCs w:val="24"/>
         </w:rPr>
-        <w:t>Apr</w:t>
+        <w:t>Mar</w:t>
       </w:r>
       <w:r>
         <w:rPr>
@@ -1131,7 +1129,15 @@
           <w:sz w:val="24"/>
           <w:szCs w:val="24"/>
         </w:rPr>
-        <w:t xml:space="preserve"> Sep</w:t>
+        <w:t xml:space="preserve"> </w:t>
+      </w:r>
+      <w:r>
+        <w:rPr>
+          <w:rFonts w:hint="eastAsia"/>
+          <w:sz w:val="24"/>
+          <w:szCs w:val="24"/>
+        </w:rPr>
+        <w:t>Jul</w:t>
       </w:r>
       <w:r>
         <w:rPr>
@@ -1231,7 +1237,6 @@
     <w:p>
       <w:pPr>
         <w:rPr>
-          <w:rFonts w:hint="eastAsia"/>
           <w:szCs w:val="21"/>
         </w:rPr>
       </w:pPr>

</xml_diff>